<commit_message>
Complete CRM backend with all APIs working: auth, customers, cases
</commit_message>
<xml_diff>
--- a/Assignment - 14 CRM Project.docx
+++ b/Assignment - 14 CRM Project.docx
@@ -112,6 +112,89 @@
         <w:t>4</w:t>
       </w:r>
     </w:p>
+    <w:tbl>
+      <w:tblPr>
+        <w:tblStyle w:val="TableGrid"/>
+        <w:tblpPr w:leftFromText="180" w:rightFromText="180" w:vertAnchor="text" w:horzAnchor="margin" w:tblpXSpec="center" w:tblpY="705"/>
+        <w:tblW w:w="9776" w:type="dxa"/>
+        <w:tblLook w:val="04A0" w:firstRow="1" w:lastRow="0" w:firstColumn="1" w:lastColumn="0" w:noHBand="0" w:noVBand="1"/>
+      </w:tblPr>
+      <w:tblGrid>
+        <w:gridCol w:w="2152"/>
+        <w:gridCol w:w="7624"/>
+      </w:tblGrid>
+      <w:tr>
+        <w:trPr>
+          <w:trHeight w:val="444"/>
+        </w:trPr>
+        <w:tc>
+          <w:tcPr>
+            <w:tcW w:w="2152" w:type="dxa"/>
+          </w:tcPr>
+          <w:p>
+            <w:pPr>
+              <w:rPr>
+                <w:b/>
+                <w:sz w:val="32"/>
+                <w:szCs w:val="32"/>
+              </w:rPr>
+            </w:pPr>
+            <w:r>
+              <w:rPr>
+                <w:b/>
+                <w:color w:val="00B050"/>
+                <w:sz w:val="32"/>
+                <w:szCs w:val="32"/>
+              </w:rPr>
+              <w:t xml:space="preserve">Code Link </w:t>
+            </w:r>
+          </w:p>
+        </w:tc>
+        <w:tc>
+          <w:tcPr>
+            <w:tcW w:w="7624" w:type="dxa"/>
+          </w:tcPr>
+          <w:p>
+            <w:pPr>
+              <w:rPr>
+                <w:b/>
+                <w:sz w:val="32"/>
+                <w:szCs w:val="32"/>
+              </w:rPr>
+            </w:pPr>
+            <w:hyperlink r:id="rId8" w:history="1">
+              <w:r>
+                <w:rPr>
+                  <w:rStyle w:val="Hyperlink"/>
+                  <w:b/>
+                  <w:sz w:val="32"/>
+                  <w:szCs w:val="32"/>
+                </w:rPr>
+                <w:t>https://github.com/Kart220/C</w:t>
+              </w:r>
+              <w:r>
+                <w:rPr>
+                  <w:rStyle w:val="Hyperlink"/>
+                  <w:b/>
+                  <w:sz w:val="32"/>
+                  <w:szCs w:val="32"/>
+                </w:rPr>
+                <w:t>R</w:t>
+              </w:r>
+              <w:r>
+                <w:rPr>
+                  <w:rStyle w:val="Hyperlink"/>
+                  <w:b/>
+                  <w:sz w:val="32"/>
+                  <w:szCs w:val="32"/>
+                </w:rPr>
+                <w:t>M-Project_Backend-.git</w:t>
+              </w:r>
+            </w:hyperlink>
+          </w:p>
+        </w:tc>
+      </w:tr>
+    </w:tbl>
     <w:p>
       <w:pPr>
         <w:jc w:val="center"/>
@@ -140,7 +223,6 @@
     </w:p>
     <w:p>
       <w:pPr>
-        <w:jc w:val="center"/>
         <w:rPr>
           <w:rFonts w:asciiTheme="majorHAnsi" w:eastAsia="Times New Roman" w:hAnsiTheme="majorHAnsi" w:cstheme="majorHAnsi"/>
           <w:b/>
@@ -151,11 +233,1067 @@
           <w:lang w:eastAsia="en-IN"/>
         </w:rPr>
       </w:pPr>
+    </w:p>
+    <w:p>
+      <w:pPr>
+        <w:rPr>
+          <w:rFonts w:asciiTheme="majorHAnsi" w:eastAsia="Times New Roman" w:hAnsiTheme="majorHAnsi" w:cstheme="majorHAnsi"/>
+          <w:b/>
+          <w:bCs/>
+          <w:color w:val="000000" w:themeColor="text1"/>
+          <w:sz w:val="24"/>
+          <w:szCs w:val="24"/>
+          <w:lang w:eastAsia="en-IN"/>
+          <w14:shadow w14:blurRad="38100" w14:dist="19050" w14:dir="2700000" w14:sx="100000" w14:sy="100000" w14:kx="0" w14:ky="0" w14:algn="tl">
+            <w14:schemeClr w14:val="dk1">
+              <w14:alpha w14:val="60000"/>
+            </w14:schemeClr>
+          </w14:shadow>
+          <w14:textOutline w14:w="0" w14:cap="flat" w14:cmpd="sng" w14:algn="ctr">
+            <w14:noFill/>
+            <w14:prstDash w14:val="solid"/>
+            <w14:round/>
+          </w14:textOutline>
+        </w:rPr>
+      </w:pPr>
+      <w:r>
+        <w:rPr>
+          <w:rFonts w:asciiTheme="majorHAnsi" w:eastAsia="Times New Roman" w:hAnsiTheme="majorHAnsi" w:cstheme="majorHAnsi"/>
+          <w:b/>
+          <w:bCs/>
+          <w:color w:val="000000" w:themeColor="text1"/>
+          <w:sz w:val="24"/>
+          <w:szCs w:val="24"/>
+          <w:lang w:eastAsia="en-IN"/>
+          <w14:shadow w14:blurRad="38100" w14:dist="19050" w14:dir="2700000" w14:sx="100000" w14:sy="100000" w14:kx="0" w14:ky="0" w14:algn="tl">
+            <w14:schemeClr w14:val="dk1">
+              <w14:alpha w14:val="60000"/>
+            </w14:schemeClr>
+          </w14:shadow>
+          <w14:textOutline w14:w="0" w14:cap="flat" w14:cmpd="sng" w14:algn="ctr">
+            <w14:noFill/>
+            <w14:prstDash w14:val="solid"/>
+            <w14:round/>
+          </w14:textOutline>
+        </w:rPr>
+        <w:t>Screen Shots Added</w:t>
+      </w:r>
+    </w:p>
+    <w:p>
+      <w:pPr>
+        <w:pStyle w:val="ListParagraph"/>
+        <w:numPr>
+          <w:ilvl w:val="1"/>
+          <w:numId w:val="2"/>
+        </w:numPr>
+        <w:rPr>
+          <w:rFonts w:asciiTheme="majorHAnsi" w:eastAsia="Times New Roman" w:hAnsiTheme="majorHAnsi" w:cstheme="majorHAnsi"/>
+          <w:b/>
+          <w:bCs/>
+          <w:color w:val="000000" w:themeColor="text1"/>
+          <w:sz w:val="24"/>
+          <w:szCs w:val="24"/>
+          <w:lang w:eastAsia="en-IN"/>
+          <w14:shadow w14:blurRad="38100" w14:dist="19050" w14:dir="2700000" w14:sx="100000" w14:sy="100000" w14:kx="0" w14:ky="0" w14:algn="tl">
+            <w14:schemeClr w14:val="dk1">
+              <w14:alpha w14:val="60000"/>
+            </w14:schemeClr>
+          </w14:shadow>
+          <w14:textOutline w14:w="0" w14:cap="flat" w14:cmpd="sng" w14:algn="ctr">
+            <w14:noFill/>
+            <w14:prstDash w14:val="solid"/>
+            <w14:round/>
+          </w14:textOutline>
+        </w:rPr>
+      </w:pPr>
+      <w:r>
+        <w:rPr>
+          <w:rFonts w:asciiTheme="majorHAnsi" w:eastAsia="Times New Roman" w:hAnsiTheme="majorHAnsi" w:cstheme="majorHAnsi"/>
+          <w:b/>
+          <w:bCs/>
+          <w:color w:val="000000" w:themeColor="text1"/>
+          <w:sz w:val="24"/>
+          <w:szCs w:val="24"/>
+          <w:lang w:eastAsia="en-IN"/>
+          <w14:shadow w14:blurRad="38100" w14:dist="19050" w14:dir="2700000" w14:sx="100000" w14:sy="100000" w14:kx="0" w14:ky="0" w14:algn="tl">
+            <w14:schemeClr w14:val="dk1">
+              <w14:alpha w14:val="60000"/>
+            </w14:schemeClr>
+          </w14:shadow>
+          <w14:textOutline w14:w="0" w14:cap="flat" w14:cmpd="sng" w14:algn="ctr">
+            <w14:noFill/>
+            <w14:prstDash w14:val="solid"/>
+            <w14:round/>
+          </w14:textOutline>
+        </w:rPr>
+        <w:t xml:space="preserve">Server Running </w:t>
+      </w:r>
+    </w:p>
+    <w:p>
+      <w:pPr>
+        <w:pStyle w:val="ListParagraph"/>
+        <w:numPr>
+          <w:ilvl w:val="1"/>
+          <w:numId w:val="2"/>
+        </w:numPr>
+        <w:rPr>
+          <w:rFonts w:asciiTheme="majorHAnsi" w:eastAsia="Times New Roman" w:hAnsiTheme="majorHAnsi" w:cstheme="majorHAnsi"/>
+          <w:b/>
+          <w:bCs/>
+          <w:color w:val="000000" w:themeColor="text1"/>
+          <w:sz w:val="24"/>
+          <w:szCs w:val="24"/>
+          <w:lang w:eastAsia="en-IN"/>
+          <w14:shadow w14:blurRad="38100" w14:dist="19050" w14:dir="2700000" w14:sx="100000" w14:sy="100000" w14:kx="0" w14:ky="0" w14:algn="tl">
+            <w14:schemeClr w14:val="dk1">
+              <w14:alpha w14:val="60000"/>
+            </w14:schemeClr>
+          </w14:shadow>
+          <w14:textOutline w14:w="0" w14:cap="flat" w14:cmpd="sng" w14:algn="ctr">
+            <w14:noFill/>
+            <w14:prstDash w14:val="solid"/>
+            <w14:round/>
+          </w14:textOutline>
+        </w:rPr>
+      </w:pPr>
+      <w:r>
+        <w:rPr>
+          <w:rFonts w:asciiTheme="majorHAnsi" w:eastAsia="Times New Roman" w:hAnsiTheme="majorHAnsi" w:cstheme="majorHAnsi"/>
+          <w:b/>
+          <w:bCs/>
+          <w:color w:val="000000" w:themeColor="text1"/>
+          <w:sz w:val="24"/>
+          <w:szCs w:val="24"/>
+          <w:lang w:eastAsia="en-IN"/>
+          <w14:shadow w14:blurRad="38100" w14:dist="19050" w14:dir="2700000" w14:sx="100000" w14:sy="100000" w14:kx="0" w14:ky="0" w14:algn="tl">
+            <w14:schemeClr w14:val="dk1">
+              <w14:alpha w14:val="60000"/>
+            </w14:schemeClr>
+          </w14:shadow>
+          <w14:textOutline w14:w="0" w14:cap="flat" w14:cmpd="sng" w14:algn="ctr">
+            <w14:noFill/>
+            <w14:prstDash w14:val="solid"/>
+            <w14:round/>
+          </w14:textOutline>
+        </w:rPr>
+        <w:t xml:space="preserve">Local Host Connection </w:t>
+      </w:r>
+    </w:p>
+    <w:p>
+      <w:pPr>
+        <w:pStyle w:val="ListParagraph"/>
+        <w:numPr>
+          <w:ilvl w:val="1"/>
+          <w:numId w:val="2"/>
+        </w:numPr>
+        <w:rPr>
+          <w:rFonts w:asciiTheme="majorHAnsi" w:eastAsia="Times New Roman" w:hAnsiTheme="majorHAnsi" w:cstheme="majorHAnsi"/>
+          <w:b/>
+          <w:bCs/>
+          <w:color w:val="000000" w:themeColor="text1"/>
+          <w:sz w:val="24"/>
+          <w:szCs w:val="24"/>
+          <w:lang w:eastAsia="en-IN"/>
+          <w14:shadow w14:blurRad="38100" w14:dist="19050" w14:dir="2700000" w14:sx="100000" w14:sy="100000" w14:kx="0" w14:ky="0" w14:algn="tl">
+            <w14:schemeClr w14:val="dk1">
+              <w14:alpha w14:val="60000"/>
+            </w14:schemeClr>
+          </w14:shadow>
+          <w14:textOutline w14:w="0" w14:cap="flat" w14:cmpd="sng" w14:algn="ctr">
+            <w14:noFill/>
+            <w14:prstDash w14:val="solid"/>
+            <w14:round/>
+          </w14:textOutline>
+        </w:rPr>
+      </w:pPr>
+      <w:r>
+        <w:rPr>
+          <w:rFonts w:asciiTheme="majorHAnsi" w:eastAsia="Times New Roman" w:hAnsiTheme="majorHAnsi" w:cstheme="majorHAnsi"/>
+          <w:b/>
+          <w:bCs/>
+          <w:color w:val="000000" w:themeColor="text1"/>
+          <w:sz w:val="24"/>
+          <w:szCs w:val="24"/>
+          <w:lang w:eastAsia="en-IN"/>
+          <w14:shadow w14:blurRad="38100" w14:dist="19050" w14:dir="2700000" w14:sx="100000" w14:sy="100000" w14:kx="0" w14:ky="0" w14:algn="tl">
+            <w14:schemeClr w14:val="dk1">
+              <w14:alpha w14:val="60000"/>
+            </w14:schemeClr>
+          </w14:shadow>
+          <w14:textOutline w14:w="0" w14:cap="flat" w14:cmpd="sng" w14:algn="ctr">
+            <w14:noFill/>
+            <w14:prstDash w14:val="solid"/>
+            <w14:round/>
+          </w14:textOutline>
+        </w:rPr>
+        <w:t>User Login (Pre-Created User)</w:t>
+      </w:r>
+    </w:p>
+    <w:p>
+      <w:pPr>
+        <w:pStyle w:val="ListParagraph"/>
+        <w:numPr>
+          <w:ilvl w:val="1"/>
+          <w:numId w:val="2"/>
+        </w:numPr>
+        <w:rPr>
+          <w:rFonts w:asciiTheme="majorHAnsi" w:eastAsia="Times New Roman" w:hAnsiTheme="majorHAnsi" w:cstheme="majorHAnsi"/>
+          <w:b/>
+          <w:bCs/>
+          <w:color w:val="000000" w:themeColor="text1"/>
+          <w:sz w:val="24"/>
+          <w:szCs w:val="24"/>
+          <w:lang w:eastAsia="en-IN"/>
+          <w14:shadow w14:blurRad="38100" w14:dist="19050" w14:dir="2700000" w14:sx="100000" w14:sy="100000" w14:kx="0" w14:ky="0" w14:algn="tl">
+            <w14:schemeClr w14:val="dk1">
+              <w14:alpha w14:val="60000"/>
+            </w14:schemeClr>
+          </w14:shadow>
+          <w14:textOutline w14:w="0" w14:cap="flat" w14:cmpd="sng" w14:algn="ctr">
+            <w14:noFill/>
+            <w14:prstDash w14:val="solid"/>
+            <w14:round/>
+          </w14:textOutline>
+        </w:rPr>
+      </w:pPr>
+      <w:r>
+        <w:rPr>
+          <w:rFonts w:asciiTheme="majorHAnsi" w:eastAsia="Times New Roman" w:hAnsiTheme="majorHAnsi" w:cstheme="majorHAnsi"/>
+          <w:b/>
+          <w:bCs/>
+          <w:color w:val="000000" w:themeColor="text1"/>
+          <w:sz w:val="24"/>
+          <w:szCs w:val="24"/>
+          <w:lang w:eastAsia="en-IN"/>
+          <w14:shadow w14:blurRad="38100" w14:dist="19050" w14:dir="2700000" w14:sx="100000" w14:sy="100000" w14:kx="0" w14:ky="0" w14:algn="tl">
+            <w14:schemeClr w14:val="dk1">
+              <w14:alpha w14:val="60000"/>
+            </w14:schemeClr>
+          </w14:shadow>
+          <w14:textOutline w14:w="0" w14:cap="flat" w14:cmpd="sng" w14:algn="ctr">
+            <w14:noFill/>
+            <w14:prstDash w14:val="solid"/>
+            <w14:round/>
+          </w14:textOutline>
+        </w:rPr>
+        <w:t xml:space="preserve">Customer - 1 Addition </w:t>
+      </w:r>
+    </w:p>
+    <w:p>
+      <w:pPr>
+        <w:pStyle w:val="ListParagraph"/>
+        <w:numPr>
+          <w:ilvl w:val="1"/>
+          <w:numId w:val="2"/>
+        </w:numPr>
+        <w:rPr>
+          <w:rFonts w:asciiTheme="majorHAnsi" w:eastAsia="Times New Roman" w:hAnsiTheme="majorHAnsi" w:cstheme="majorHAnsi"/>
+          <w:b/>
+          <w:bCs/>
+          <w:color w:val="000000" w:themeColor="text1"/>
+          <w:sz w:val="24"/>
+          <w:szCs w:val="24"/>
+          <w:lang w:eastAsia="en-IN"/>
+          <w14:shadow w14:blurRad="38100" w14:dist="19050" w14:dir="2700000" w14:sx="100000" w14:sy="100000" w14:kx="0" w14:ky="0" w14:algn="tl">
+            <w14:schemeClr w14:val="dk1">
+              <w14:alpha w14:val="60000"/>
+            </w14:schemeClr>
+          </w14:shadow>
+          <w14:textOutline w14:w="0" w14:cap="flat" w14:cmpd="sng" w14:algn="ctr">
+            <w14:noFill/>
+            <w14:prstDash w14:val="solid"/>
+            <w14:round/>
+          </w14:textOutline>
+        </w:rPr>
+      </w:pPr>
+      <w:r>
+        <w:rPr>
+          <w:rFonts w:asciiTheme="majorHAnsi" w:eastAsia="Times New Roman" w:hAnsiTheme="majorHAnsi" w:cstheme="majorHAnsi"/>
+          <w:b/>
+          <w:bCs/>
+          <w:color w:val="000000" w:themeColor="text1"/>
+          <w:sz w:val="24"/>
+          <w:szCs w:val="24"/>
+          <w:lang w:eastAsia="en-IN"/>
+          <w14:shadow w14:blurRad="38100" w14:dist="19050" w14:dir="2700000" w14:sx="100000" w14:sy="100000" w14:kx="0" w14:ky="0" w14:algn="tl">
+            <w14:schemeClr w14:val="dk1">
+              <w14:alpha w14:val="60000"/>
+            </w14:schemeClr>
+          </w14:shadow>
+          <w14:textOutline w14:w="0" w14:cap="flat" w14:cmpd="sng" w14:algn="ctr">
+            <w14:noFill/>
+            <w14:prstDash w14:val="solid"/>
+            <w14:round/>
+          </w14:textOutline>
+        </w:rPr>
+        <w:t xml:space="preserve">Customer – 2 Addition </w:t>
+      </w:r>
+    </w:p>
+    <w:p>
+      <w:pPr>
+        <w:pStyle w:val="ListParagraph"/>
+        <w:numPr>
+          <w:ilvl w:val="1"/>
+          <w:numId w:val="2"/>
+        </w:numPr>
+        <w:rPr>
+          <w:rFonts w:asciiTheme="majorHAnsi" w:eastAsia="Times New Roman" w:hAnsiTheme="majorHAnsi" w:cstheme="majorHAnsi"/>
+          <w:b/>
+          <w:bCs/>
+          <w:color w:val="000000" w:themeColor="text1"/>
+          <w:sz w:val="24"/>
+          <w:szCs w:val="24"/>
+          <w:lang w:eastAsia="en-IN"/>
+          <w14:shadow w14:blurRad="38100" w14:dist="19050" w14:dir="2700000" w14:sx="100000" w14:sy="100000" w14:kx="0" w14:ky="0" w14:algn="tl">
+            <w14:schemeClr w14:val="dk1">
+              <w14:alpha w14:val="60000"/>
+            </w14:schemeClr>
+          </w14:shadow>
+          <w14:textOutline w14:w="0" w14:cap="flat" w14:cmpd="sng" w14:algn="ctr">
+            <w14:noFill/>
+            <w14:prstDash w14:val="solid"/>
+            <w14:round/>
+          </w14:textOutline>
+        </w:rPr>
+      </w:pPr>
+      <w:r>
+        <w:rPr>
+          <w:rFonts w:asciiTheme="majorHAnsi" w:eastAsia="Times New Roman" w:hAnsiTheme="majorHAnsi" w:cstheme="majorHAnsi"/>
+          <w:b/>
+          <w:bCs/>
+          <w:color w:val="000000" w:themeColor="text1"/>
+          <w:sz w:val="24"/>
+          <w:szCs w:val="24"/>
+          <w:lang w:eastAsia="en-IN"/>
+          <w14:shadow w14:blurRad="38100" w14:dist="19050" w14:dir="2700000" w14:sx="100000" w14:sy="100000" w14:kx="0" w14:ky="0" w14:algn="tl">
+            <w14:schemeClr w14:val="dk1">
+              <w14:alpha w14:val="60000"/>
+            </w14:schemeClr>
+          </w14:shadow>
+          <w14:textOutline w14:w="0" w14:cap="flat" w14:cmpd="sng" w14:algn="ctr">
+            <w14:noFill/>
+            <w14:prstDash w14:val="solid"/>
+            <w14:round/>
+          </w14:textOutline>
+        </w:rPr>
+        <w:t xml:space="preserve">Get All Customers </w:t>
+      </w:r>
+    </w:p>
+    <w:p>
+      <w:pPr>
+        <w:pStyle w:val="ListParagraph"/>
+        <w:numPr>
+          <w:ilvl w:val="1"/>
+          <w:numId w:val="2"/>
+        </w:numPr>
+        <w:rPr>
+          <w:rFonts w:asciiTheme="majorHAnsi" w:eastAsia="Times New Roman" w:hAnsiTheme="majorHAnsi" w:cstheme="majorHAnsi"/>
+          <w:b/>
+          <w:bCs/>
+          <w:color w:val="000000" w:themeColor="text1"/>
+          <w:sz w:val="24"/>
+          <w:szCs w:val="24"/>
+          <w:lang w:eastAsia="en-IN"/>
+          <w14:shadow w14:blurRad="38100" w14:dist="19050" w14:dir="2700000" w14:sx="100000" w14:sy="100000" w14:kx="0" w14:ky="0" w14:algn="tl">
+            <w14:schemeClr w14:val="dk1">
+              <w14:alpha w14:val="60000"/>
+            </w14:schemeClr>
+          </w14:shadow>
+          <w14:textOutline w14:w="0" w14:cap="flat" w14:cmpd="sng" w14:algn="ctr">
+            <w14:noFill/>
+            <w14:prstDash w14:val="solid"/>
+            <w14:round/>
+          </w14:textOutline>
+        </w:rPr>
+      </w:pPr>
+      <w:r>
+        <w:rPr>
+          <w:rFonts w:asciiTheme="majorHAnsi" w:eastAsia="Times New Roman" w:hAnsiTheme="majorHAnsi" w:cstheme="majorHAnsi"/>
+          <w:b/>
+          <w:bCs/>
+          <w:color w:val="000000" w:themeColor="text1"/>
+          <w:sz w:val="24"/>
+          <w:szCs w:val="24"/>
+          <w:lang w:eastAsia="en-IN"/>
+          <w14:shadow w14:blurRad="38100" w14:dist="19050" w14:dir="2700000" w14:sx="100000" w14:sy="100000" w14:kx="0" w14:ky="0" w14:algn="tl">
+            <w14:schemeClr w14:val="dk1">
+              <w14:alpha w14:val="60000"/>
+            </w14:schemeClr>
+          </w14:shadow>
+          <w14:textOutline w14:w="0" w14:cap="flat" w14:cmpd="sng" w14:algn="ctr">
+            <w14:noFill/>
+            <w14:prstDash w14:val="solid"/>
+            <w14:round/>
+          </w14:textOutline>
+        </w:rPr>
+        <w:t xml:space="preserve">Get Single Customer </w:t>
+      </w:r>
+    </w:p>
+    <w:p>
+      <w:pPr>
+        <w:pStyle w:val="ListParagraph"/>
+        <w:numPr>
+          <w:ilvl w:val="1"/>
+          <w:numId w:val="2"/>
+        </w:numPr>
+        <w:rPr>
+          <w:rFonts w:asciiTheme="majorHAnsi" w:eastAsia="Times New Roman" w:hAnsiTheme="majorHAnsi" w:cstheme="majorHAnsi"/>
+          <w:b/>
+          <w:bCs/>
+          <w:color w:val="000000" w:themeColor="text1"/>
+          <w:sz w:val="24"/>
+          <w:szCs w:val="24"/>
+          <w:lang w:eastAsia="en-IN"/>
+          <w14:shadow w14:blurRad="38100" w14:dist="19050" w14:dir="2700000" w14:sx="100000" w14:sy="100000" w14:kx="0" w14:ky="0" w14:algn="tl">
+            <w14:schemeClr w14:val="dk1">
+              <w14:alpha w14:val="60000"/>
+            </w14:schemeClr>
+          </w14:shadow>
+          <w14:textOutline w14:w="0" w14:cap="flat" w14:cmpd="sng" w14:algn="ctr">
+            <w14:noFill/>
+            <w14:prstDash w14:val="solid"/>
+            <w14:round/>
+          </w14:textOutline>
+        </w:rPr>
+      </w:pPr>
+      <w:r>
+        <w:rPr>
+          <w:rFonts w:asciiTheme="majorHAnsi" w:eastAsia="Times New Roman" w:hAnsiTheme="majorHAnsi" w:cstheme="majorHAnsi"/>
+          <w:b/>
+          <w:bCs/>
+          <w:color w:val="000000" w:themeColor="text1"/>
+          <w:sz w:val="24"/>
+          <w:szCs w:val="24"/>
+          <w:lang w:eastAsia="en-IN"/>
+          <w14:shadow w14:blurRad="38100" w14:dist="19050" w14:dir="2700000" w14:sx="100000" w14:sy="100000" w14:kx="0" w14:ky="0" w14:algn="tl">
+            <w14:schemeClr w14:val="dk1">
+              <w14:alpha w14:val="60000"/>
+            </w14:schemeClr>
+          </w14:shadow>
+          <w14:textOutline w14:w="0" w14:cap="flat" w14:cmpd="sng" w14:algn="ctr">
+            <w14:noFill/>
+            <w14:prstDash w14:val="solid"/>
+            <w14:round/>
+          </w14:textOutline>
+        </w:rPr>
+        <w:t xml:space="preserve">Delete Customer </w:t>
+      </w:r>
+    </w:p>
+    <w:p>
+      <w:pPr>
+        <w:pStyle w:val="ListParagraph"/>
+        <w:numPr>
+          <w:ilvl w:val="1"/>
+          <w:numId w:val="2"/>
+        </w:numPr>
+        <w:rPr>
+          <w:rFonts w:asciiTheme="majorHAnsi" w:eastAsia="Times New Roman" w:hAnsiTheme="majorHAnsi" w:cstheme="majorHAnsi"/>
+          <w:b/>
+          <w:bCs/>
+          <w:color w:val="000000" w:themeColor="text1"/>
+          <w:sz w:val="24"/>
+          <w:szCs w:val="24"/>
+          <w:lang w:eastAsia="en-IN"/>
+          <w14:shadow w14:blurRad="38100" w14:dist="19050" w14:dir="2700000" w14:sx="100000" w14:sy="100000" w14:kx="0" w14:ky="0" w14:algn="tl">
+            <w14:schemeClr w14:val="dk1">
+              <w14:alpha w14:val="60000"/>
+            </w14:schemeClr>
+          </w14:shadow>
+          <w14:textOutline w14:w="0" w14:cap="flat" w14:cmpd="sng" w14:algn="ctr">
+            <w14:noFill/>
+            <w14:prstDash w14:val="solid"/>
+            <w14:round/>
+          </w14:textOutline>
+        </w:rPr>
+      </w:pPr>
+      <w:r>
+        <w:rPr>
+          <w:rFonts w:asciiTheme="majorHAnsi" w:eastAsia="Times New Roman" w:hAnsiTheme="majorHAnsi" w:cstheme="majorHAnsi"/>
+          <w:b/>
+          <w:bCs/>
+          <w:color w:val="000000" w:themeColor="text1"/>
+          <w:sz w:val="24"/>
+          <w:szCs w:val="24"/>
+          <w:lang w:eastAsia="en-IN"/>
+          <w14:shadow w14:blurRad="38100" w14:dist="19050" w14:dir="2700000" w14:sx="100000" w14:sy="100000" w14:kx="0" w14:ky="0" w14:algn="tl">
+            <w14:schemeClr w14:val="dk1">
+              <w14:alpha w14:val="60000"/>
+            </w14:schemeClr>
+          </w14:shadow>
+          <w14:textOutline w14:w="0" w14:cap="flat" w14:cmpd="sng" w14:algn="ctr">
+            <w14:noFill/>
+            <w14:prstDash w14:val="solid"/>
+            <w14:round/>
+          </w14:textOutline>
+        </w:rPr>
+        <w:t>Update Customer</w:t>
+      </w:r>
+    </w:p>
+    <w:p>
+      <w:pPr>
+        <w:pStyle w:val="ListParagraph"/>
+        <w:numPr>
+          <w:ilvl w:val="1"/>
+          <w:numId w:val="2"/>
+        </w:numPr>
+        <w:rPr>
+          <w:rFonts w:asciiTheme="majorHAnsi" w:eastAsia="Times New Roman" w:hAnsiTheme="majorHAnsi" w:cstheme="majorHAnsi"/>
+          <w:b/>
+          <w:bCs/>
+          <w:color w:val="000000" w:themeColor="text1"/>
+          <w:sz w:val="24"/>
+          <w:szCs w:val="24"/>
+          <w:lang w:eastAsia="en-IN"/>
+          <w14:shadow w14:blurRad="38100" w14:dist="19050" w14:dir="2700000" w14:sx="100000" w14:sy="100000" w14:kx="0" w14:ky="0" w14:algn="tl">
+            <w14:schemeClr w14:val="dk1">
+              <w14:alpha w14:val="60000"/>
+            </w14:schemeClr>
+          </w14:shadow>
+          <w14:textOutline w14:w="0" w14:cap="flat" w14:cmpd="sng" w14:algn="ctr">
+            <w14:noFill/>
+            <w14:prstDash w14:val="solid"/>
+            <w14:round/>
+          </w14:textOutline>
+        </w:rPr>
+      </w:pPr>
+      <w:r>
+        <w:rPr>
+          <w:rFonts w:asciiTheme="majorHAnsi" w:eastAsia="Times New Roman" w:hAnsiTheme="majorHAnsi" w:cstheme="majorHAnsi"/>
+          <w:b/>
+          <w:bCs/>
+          <w:color w:val="000000" w:themeColor="text1"/>
+          <w:sz w:val="24"/>
+          <w:szCs w:val="24"/>
+          <w:lang w:eastAsia="en-IN"/>
+          <w14:shadow w14:blurRad="38100" w14:dist="19050" w14:dir="2700000" w14:sx="100000" w14:sy="100000" w14:kx="0" w14:ky="0" w14:algn="tl">
+            <w14:schemeClr w14:val="dk1">
+              <w14:alpha w14:val="60000"/>
+            </w14:schemeClr>
+          </w14:shadow>
+          <w14:textOutline w14:w="0" w14:cap="flat" w14:cmpd="sng" w14:algn="ctr">
+            <w14:noFill/>
+            <w14:prstDash w14:val="solid"/>
+            <w14:round/>
+          </w14:textOutline>
+        </w:rPr>
+        <w:t xml:space="preserve">Case Creation </w:t>
+      </w:r>
+    </w:p>
+    <w:p>
+      <w:pPr>
+        <w:pStyle w:val="ListParagraph"/>
+        <w:numPr>
+          <w:ilvl w:val="1"/>
+          <w:numId w:val="2"/>
+        </w:numPr>
+        <w:rPr>
+          <w:rFonts w:asciiTheme="majorHAnsi" w:eastAsia="Times New Roman" w:hAnsiTheme="majorHAnsi" w:cstheme="majorHAnsi"/>
+          <w:b/>
+          <w:bCs/>
+          <w:color w:val="000000" w:themeColor="text1"/>
+          <w:sz w:val="24"/>
+          <w:szCs w:val="24"/>
+          <w:lang w:eastAsia="en-IN"/>
+          <w14:shadow w14:blurRad="38100" w14:dist="19050" w14:dir="2700000" w14:sx="100000" w14:sy="100000" w14:kx="0" w14:ky="0" w14:algn="tl">
+            <w14:schemeClr w14:val="dk1">
+              <w14:alpha w14:val="60000"/>
+            </w14:schemeClr>
+          </w14:shadow>
+          <w14:textOutline w14:w="0" w14:cap="flat" w14:cmpd="sng" w14:algn="ctr">
+            <w14:noFill/>
+            <w14:prstDash w14:val="solid"/>
+            <w14:round/>
+          </w14:textOutline>
+        </w:rPr>
+      </w:pPr>
+      <w:r>
+        <w:rPr>
+          <w:rFonts w:asciiTheme="majorHAnsi" w:eastAsia="Times New Roman" w:hAnsiTheme="majorHAnsi" w:cstheme="majorHAnsi"/>
+          <w:b/>
+          <w:bCs/>
+          <w:color w:val="000000" w:themeColor="text1"/>
+          <w:sz w:val="24"/>
+          <w:szCs w:val="24"/>
+          <w:lang w:eastAsia="en-IN"/>
+          <w14:shadow w14:blurRad="38100" w14:dist="19050" w14:dir="2700000" w14:sx="100000" w14:sy="100000" w14:kx="0" w14:ky="0" w14:algn="tl">
+            <w14:schemeClr w14:val="dk1">
+              <w14:alpha w14:val="60000"/>
+            </w14:schemeClr>
+          </w14:shadow>
+          <w14:textOutline w14:w="0" w14:cap="flat" w14:cmpd="sng" w14:algn="ctr">
+            <w14:noFill/>
+            <w14:prstDash w14:val="solid"/>
+            <w14:round/>
+          </w14:textOutline>
+        </w:rPr>
+        <w:t>Get Case</w:t>
+      </w:r>
+    </w:p>
+    <w:p>
+      <w:pPr>
+        <w:pStyle w:val="ListParagraph"/>
+        <w:numPr>
+          <w:ilvl w:val="1"/>
+          <w:numId w:val="2"/>
+        </w:numPr>
+        <w:rPr>
+          <w:rFonts w:asciiTheme="majorHAnsi" w:eastAsia="Times New Roman" w:hAnsiTheme="majorHAnsi" w:cstheme="majorHAnsi"/>
+          <w:b/>
+          <w:bCs/>
+          <w:color w:val="000000" w:themeColor="text1"/>
+          <w:sz w:val="24"/>
+          <w:szCs w:val="24"/>
+          <w:lang w:eastAsia="en-IN"/>
+          <w14:shadow w14:blurRad="38100" w14:dist="19050" w14:dir="2700000" w14:sx="100000" w14:sy="100000" w14:kx="0" w14:ky="0" w14:algn="tl">
+            <w14:schemeClr w14:val="dk1">
+              <w14:alpha w14:val="60000"/>
+            </w14:schemeClr>
+          </w14:shadow>
+          <w14:textOutline w14:w="0" w14:cap="flat" w14:cmpd="sng" w14:algn="ctr">
+            <w14:noFill/>
+            <w14:prstDash w14:val="solid"/>
+            <w14:round/>
+          </w14:textOutline>
+        </w:rPr>
+      </w:pPr>
+      <w:r>
+        <w:rPr>
+          <w:rFonts w:asciiTheme="majorHAnsi" w:eastAsia="Times New Roman" w:hAnsiTheme="majorHAnsi" w:cstheme="majorHAnsi"/>
+          <w:b/>
+          <w:bCs/>
+          <w:color w:val="000000" w:themeColor="text1"/>
+          <w:sz w:val="24"/>
+          <w:szCs w:val="24"/>
+          <w:lang w:eastAsia="en-IN"/>
+          <w14:shadow w14:blurRad="38100" w14:dist="19050" w14:dir="2700000" w14:sx="100000" w14:sy="100000" w14:kx="0" w14:ky="0" w14:algn="tl">
+            <w14:schemeClr w14:val="dk1">
+              <w14:alpha w14:val="60000"/>
+            </w14:schemeClr>
+          </w14:shadow>
+          <w14:textOutline w14:w="0" w14:cap="flat" w14:cmpd="sng" w14:algn="ctr">
+            <w14:noFill/>
+            <w14:prstDash w14:val="solid"/>
+            <w14:round/>
+          </w14:textOutline>
+        </w:rPr>
+        <w:t>Update Case</w:t>
+      </w:r>
+    </w:p>
+    <w:p>
+      <w:pPr>
+        <w:pStyle w:val="ListParagraph"/>
+        <w:numPr>
+          <w:ilvl w:val="1"/>
+          <w:numId w:val="2"/>
+        </w:numPr>
+        <w:rPr>
+          <w:rFonts w:asciiTheme="majorHAnsi" w:eastAsia="Times New Roman" w:hAnsiTheme="majorHAnsi" w:cstheme="majorHAnsi"/>
+          <w:b/>
+          <w:bCs/>
+          <w:color w:val="000000" w:themeColor="text1"/>
+          <w:sz w:val="24"/>
+          <w:szCs w:val="24"/>
+          <w:lang w:eastAsia="en-IN"/>
+          <w14:shadow w14:blurRad="38100" w14:dist="19050" w14:dir="2700000" w14:sx="100000" w14:sy="100000" w14:kx="0" w14:ky="0" w14:algn="tl">
+            <w14:schemeClr w14:val="dk1">
+              <w14:alpha w14:val="60000"/>
+            </w14:schemeClr>
+          </w14:shadow>
+          <w14:textOutline w14:w="0" w14:cap="flat" w14:cmpd="sng" w14:algn="ctr">
+            <w14:noFill/>
+            <w14:prstDash w14:val="solid"/>
+            <w14:round/>
+          </w14:textOutline>
+        </w:rPr>
+      </w:pPr>
+      <w:r>
+        <w:rPr>
+          <w:rFonts w:asciiTheme="majorHAnsi" w:eastAsia="Times New Roman" w:hAnsiTheme="majorHAnsi" w:cstheme="majorHAnsi"/>
+          <w:b/>
+          <w:bCs/>
+          <w:color w:val="000000" w:themeColor="text1"/>
+          <w:sz w:val="24"/>
+          <w:szCs w:val="24"/>
+          <w:lang w:eastAsia="en-IN"/>
+          <w14:shadow w14:blurRad="38100" w14:dist="19050" w14:dir="2700000" w14:sx="100000" w14:sy="100000" w14:kx="0" w14:ky="0" w14:algn="tl">
+            <w14:schemeClr w14:val="dk1">
+              <w14:alpha w14:val="60000"/>
+            </w14:schemeClr>
+          </w14:shadow>
+          <w14:textOutline w14:w="0" w14:cap="flat" w14:cmpd="sng" w14:algn="ctr">
+            <w14:noFill/>
+            <w14:prstDash w14:val="solid"/>
+            <w14:round/>
+          </w14:textOutline>
+        </w:rPr>
+        <w:t>Resolve Case</w:t>
+      </w:r>
+    </w:p>
+    <w:p>
+      <w:pPr>
+        <w:pStyle w:val="ListParagraph"/>
+        <w:numPr>
+          <w:ilvl w:val="1"/>
+          <w:numId w:val="2"/>
+        </w:numPr>
+        <w:rPr>
+          <w:rFonts w:asciiTheme="majorHAnsi" w:eastAsia="Times New Roman" w:hAnsiTheme="majorHAnsi" w:cstheme="majorHAnsi"/>
+          <w:b/>
+          <w:bCs/>
+          <w:color w:val="000000" w:themeColor="text1"/>
+          <w:sz w:val="24"/>
+          <w:szCs w:val="24"/>
+          <w:lang w:eastAsia="en-IN"/>
+          <w14:shadow w14:blurRad="38100" w14:dist="19050" w14:dir="2700000" w14:sx="100000" w14:sy="100000" w14:kx="0" w14:ky="0" w14:algn="tl">
+            <w14:schemeClr w14:val="dk1">
+              <w14:alpha w14:val="60000"/>
+            </w14:schemeClr>
+          </w14:shadow>
+          <w14:textOutline w14:w="0" w14:cap="flat" w14:cmpd="sng" w14:algn="ctr">
+            <w14:noFill/>
+            <w14:prstDash w14:val="solid"/>
+            <w14:round/>
+          </w14:textOutline>
+        </w:rPr>
+      </w:pPr>
+      <w:r>
+        <w:rPr>
+          <w:rFonts w:asciiTheme="majorHAnsi" w:eastAsia="Times New Roman" w:hAnsiTheme="majorHAnsi" w:cstheme="majorHAnsi"/>
+          <w:b/>
+          <w:bCs/>
+          <w:color w:val="000000" w:themeColor="text1"/>
+          <w:sz w:val="24"/>
+          <w:szCs w:val="24"/>
+          <w:lang w:eastAsia="en-IN"/>
+          <w14:shadow w14:blurRad="38100" w14:dist="19050" w14:dir="2700000" w14:sx="100000" w14:sy="100000" w14:kx="0" w14:ky="0" w14:algn="tl">
+            <w14:schemeClr w14:val="dk1">
+              <w14:alpha w14:val="60000"/>
+            </w14:schemeClr>
+          </w14:shadow>
+          <w14:textOutline w14:w="0" w14:cap="flat" w14:cmpd="sng" w14:algn="ctr">
+            <w14:noFill/>
+            <w14:prstDash w14:val="solid"/>
+            <w14:round/>
+          </w14:textOutline>
+        </w:rPr>
+        <w:t>Delete Case</w:t>
+      </w:r>
+    </w:p>
+    <w:p>
+      <w:pPr>
+        <w:pStyle w:val="ListParagraph"/>
+        <w:numPr>
+          <w:ilvl w:val="1"/>
+          <w:numId w:val="2"/>
+        </w:numPr>
+        <w:rPr>
+          <w:rFonts w:asciiTheme="majorHAnsi" w:eastAsia="Times New Roman" w:hAnsiTheme="majorHAnsi" w:cstheme="majorHAnsi"/>
+          <w:b/>
+          <w:bCs/>
+          <w:color w:val="000000" w:themeColor="text1"/>
+          <w:sz w:val="24"/>
+          <w:szCs w:val="24"/>
+          <w:lang w:eastAsia="en-IN"/>
+          <w14:shadow w14:blurRad="38100" w14:dist="19050" w14:dir="2700000" w14:sx="100000" w14:sy="100000" w14:kx="0" w14:ky="0" w14:algn="tl">
+            <w14:schemeClr w14:val="dk1">
+              <w14:alpha w14:val="60000"/>
+            </w14:schemeClr>
+          </w14:shadow>
+          <w14:textOutline w14:w="0" w14:cap="flat" w14:cmpd="sng" w14:algn="ctr">
+            <w14:noFill/>
+            <w14:prstDash w14:val="solid"/>
+            <w14:round/>
+          </w14:textOutline>
+        </w:rPr>
+      </w:pPr>
+      <w:r>
+        <w:rPr>
+          <w:rFonts w:asciiTheme="majorHAnsi" w:eastAsia="Times New Roman" w:hAnsiTheme="majorHAnsi" w:cstheme="majorHAnsi"/>
+          <w:b/>
+          <w:bCs/>
+          <w:color w:val="000000" w:themeColor="text1"/>
+          <w:sz w:val="24"/>
+          <w:szCs w:val="24"/>
+          <w:lang w:eastAsia="en-IN"/>
+          <w14:shadow w14:blurRad="38100" w14:dist="19050" w14:dir="2700000" w14:sx="100000" w14:sy="100000" w14:kx="0" w14:ky="0" w14:algn="tl">
+            <w14:schemeClr w14:val="dk1">
+              <w14:alpha w14:val="60000"/>
+            </w14:schemeClr>
+          </w14:shadow>
+          <w14:textOutline w14:w="0" w14:cap="flat" w14:cmpd="sng" w14:algn="ctr">
+            <w14:noFill/>
+            <w14:prstDash w14:val="solid"/>
+            <w14:round/>
+          </w14:textOutline>
+        </w:rPr>
+        <w:t xml:space="preserve">Accessing Without JWT Token (Validation) </w:t>
+      </w:r>
+    </w:p>
+    <w:p>
+      <w:pPr>
+        <w:rPr>
+          <w:rFonts w:asciiTheme="majorHAnsi" w:eastAsia="Times New Roman" w:hAnsiTheme="majorHAnsi" w:cstheme="majorHAnsi"/>
+          <w:b/>
+          <w:bCs/>
+          <w:color w:val="000000" w:themeColor="text1"/>
+          <w:sz w:val="24"/>
+          <w:szCs w:val="24"/>
+          <w:lang w:eastAsia="en-IN"/>
+          <w14:shadow w14:blurRad="38100" w14:dist="19050" w14:dir="2700000" w14:sx="100000" w14:sy="100000" w14:kx="0" w14:ky="0" w14:algn="tl">
+            <w14:schemeClr w14:val="dk1">
+              <w14:alpha w14:val="60000"/>
+            </w14:schemeClr>
+          </w14:shadow>
+          <w14:textOutline w14:w="0" w14:cap="flat" w14:cmpd="sng" w14:algn="ctr">
+            <w14:noFill/>
+            <w14:prstDash w14:val="solid"/>
+            <w14:round/>
+          </w14:textOutline>
+        </w:rPr>
+      </w:pPr>
+    </w:p>
+    <w:p>
+      <w:pPr>
+        <w:rPr>
+          <w:rFonts w:asciiTheme="majorHAnsi" w:eastAsia="Times New Roman" w:hAnsiTheme="majorHAnsi" w:cstheme="majorHAnsi"/>
+          <w:b/>
+          <w:bCs/>
+          <w:color w:val="000000" w:themeColor="text1"/>
+          <w:sz w:val="24"/>
+          <w:szCs w:val="24"/>
+          <w:lang w:eastAsia="en-IN"/>
+          <w14:shadow w14:blurRad="38100" w14:dist="19050" w14:dir="2700000" w14:sx="100000" w14:sy="100000" w14:kx="0" w14:ky="0" w14:algn="tl">
+            <w14:schemeClr w14:val="dk1">
+              <w14:alpha w14:val="60000"/>
+            </w14:schemeClr>
+          </w14:shadow>
+          <w14:textOutline w14:w="0" w14:cap="flat" w14:cmpd="sng" w14:algn="ctr">
+            <w14:noFill/>
+            <w14:prstDash w14:val="solid"/>
+            <w14:round/>
+          </w14:textOutline>
+        </w:rPr>
+      </w:pPr>
+      <w:r>
+        <w:rPr>
+          <w:rFonts w:asciiTheme="majorHAnsi" w:eastAsia="Times New Roman" w:hAnsiTheme="majorHAnsi" w:cstheme="majorHAnsi"/>
+          <w:b/>
+          <w:bCs/>
+          <w:color w:val="000000" w:themeColor="text1"/>
+          <w:sz w:val="24"/>
+          <w:szCs w:val="24"/>
+          <w:lang w:eastAsia="en-IN"/>
+          <w14:shadow w14:blurRad="38100" w14:dist="19050" w14:dir="2700000" w14:sx="100000" w14:sy="100000" w14:kx="0" w14:ky="0" w14:algn="tl">
+            <w14:schemeClr w14:val="dk1">
+              <w14:alpha w14:val="60000"/>
+            </w14:schemeClr>
+          </w14:shadow>
+          <w14:textOutline w14:w="0" w14:cap="flat" w14:cmpd="sng" w14:algn="ctr">
+            <w14:noFill/>
+            <w14:prstDash w14:val="solid"/>
+            <w14:round/>
+          </w14:textOutline>
+        </w:rPr>
+        <w:t xml:space="preserve">All Screen Shots also uploaded to the GitHub Code link </w:t>
+      </w:r>
+      <w:r>
+        <w:rPr>
+          <w:rFonts w:asciiTheme="majorHAnsi" w:eastAsia="Times New Roman" w:hAnsiTheme="majorHAnsi" w:cstheme="majorHAnsi"/>
+          <w:b/>
+          <w:bCs/>
+          <w:color w:val="000000" w:themeColor="text1"/>
+          <w:sz w:val="24"/>
+          <w:szCs w:val="24"/>
+          <w:lang w:eastAsia="en-IN"/>
+          <w14:shadow w14:blurRad="38100" w14:dist="19050" w14:dir="2700000" w14:sx="100000" w14:sy="100000" w14:kx="0" w14:ky="0" w14:algn="tl">
+            <w14:schemeClr w14:val="dk1">
+              <w14:alpha w14:val="60000"/>
+            </w14:schemeClr>
+          </w14:shadow>
+          <w14:textOutline w14:w="0" w14:cap="flat" w14:cmpd="sng" w14:algn="ctr">
+            <w14:noFill/>
+            <w14:prstDash w14:val="solid"/>
+            <w14:round/>
+          </w14:textOutline>
+        </w:rPr>
+        <w:br/>
+      </w:r>
+      <w:r>
+        <w:rPr>
+          <w:rFonts w:asciiTheme="majorHAnsi" w:eastAsia="Times New Roman" w:hAnsiTheme="majorHAnsi" w:cstheme="majorHAnsi"/>
+          <w:b/>
+          <w:bCs/>
+          <w:color w:val="000000" w:themeColor="text1"/>
+          <w:sz w:val="24"/>
+          <w:szCs w:val="24"/>
+          <w:lang w:eastAsia="en-IN"/>
+          <w14:shadow w14:blurRad="38100" w14:dist="19050" w14:dir="2700000" w14:sx="100000" w14:sy="100000" w14:kx="0" w14:ky="0" w14:algn="tl">
+            <w14:schemeClr w14:val="dk1">
+              <w14:alpha w14:val="60000"/>
+            </w14:schemeClr>
+          </w14:shadow>
+          <w14:textOutline w14:w="0" w14:cap="flat" w14:cmpd="sng" w14:algn="ctr">
+            <w14:noFill/>
+            <w14:prstDash w14:val="solid"/>
+            <w14:round/>
+          </w14:textOutline>
+        </w:rPr>
+        <w:br/>
+        <w:t xml:space="preserve">You Can View in Folder Name: </w:t>
+      </w:r>
+      <w:r>
+        <w:rPr>
+          <w:rFonts w:asciiTheme="majorHAnsi" w:eastAsia="Times New Roman" w:hAnsiTheme="majorHAnsi" w:cstheme="majorHAnsi"/>
+          <w:b/>
+          <w:bCs/>
+          <w:color w:val="F7CAAC" w:themeColor="accent2" w:themeTint="66"/>
+          <w:sz w:val="24"/>
+          <w:szCs w:val="24"/>
+          <w:lang w:eastAsia="en-IN"/>
+          <w14:textOutline w14:w="11112" w14:cap="flat" w14:cmpd="sng" w14:algn="ctr">
+            <w14:solidFill>
+              <w14:schemeClr w14:val="accent2"/>
+            </w14:solidFill>
+            <w14:prstDash w14:val="solid"/>
+            <w14:round/>
+          </w14:textOutline>
+        </w:rPr>
+        <w:t>Captures</w:t>
+      </w:r>
       <w:bookmarkStart w:id="0" w:name="_GoBack"/>
       <w:bookmarkEnd w:id="0"/>
     </w:p>
+    <w:p>
+      <w:pPr>
+        <w:rPr>
+          <w:rFonts w:asciiTheme="majorHAnsi" w:eastAsia="Times New Roman" w:hAnsiTheme="majorHAnsi" w:cstheme="majorHAnsi"/>
+          <w:b/>
+          <w:bCs/>
+          <w:color w:val="833C0B" w:themeColor="accent2" w:themeShade="80"/>
+          <w:sz w:val="24"/>
+          <w:szCs w:val="24"/>
+          <w:lang w:eastAsia="en-IN"/>
+        </w:rPr>
+      </w:pPr>
+    </w:p>
+    <w:p>
+      <w:pPr>
+        <w:jc w:val="center"/>
+        <w:rPr>
+          <w:rFonts w:asciiTheme="majorHAnsi" w:eastAsia="Times New Roman" w:hAnsiTheme="majorHAnsi" w:cstheme="majorHAnsi"/>
+          <w:b/>
+          <w:bCs/>
+          <w:color w:val="833C0B" w:themeColor="accent2" w:themeShade="80"/>
+          <w:sz w:val="28"/>
+          <w:szCs w:val="28"/>
+          <w:lang w:eastAsia="en-IN"/>
+        </w:rPr>
+      </w:pPr>
+    </w:p>
+    <w:p>
+      <w:pPr>
+        <w:rPr>
+          <w:b/>
+          <w:sz w:val="32"/>
+          <w:szCs w:val="32"/>
+        </w:rPr>
+      </w:pPr>
+      <w:r>
+        <w:rPr>
+          <w:b/>
+          <w:sz w:val="32"/>
+          <w:szCs w:val="32"/>
+        </w:rPr>
+        <w:t>Date of Submission:</w:t>
+      </w:r>
+      <w:r>
+        <w:rPr>
+          <w:b/>
+          <w:sz w:val="32"/>
+          <w:szCs w:val="32"/>
+        </w:rPr>
+        <w:t xml:space="preserve"> 03/12/2025</w:t>
+      </w:r>
+    </w:p>
+    <w:p/>
+    <w:p>
+      <w:pPr>
+        <w:tabs>
+          <w:tab w:val="left" w:pos="1322"/>
+        </w:tabs>
+      </w:pPr>
+    </w:p>
+    <w:p>
+      <w:pPr>
+        <w:tabs>
+          <w:tab w:val="left" w:pos="1322"/>
+        </w:tabs>
+        <w:rPr>
+          <w:sz w:val="32"/>
+          <w:szCs w:val="32"/>
+        </w:rPr>
+      </w:pPr>
+      <w:r>
+        <w:rPr>
+          <w:sz w:val="32"/>
+          <w:szCs w:val="32"/>
+        </w:rPr>
+        <w:t>Prepared &amp; Submitted By,</w:t>
+      </w:r>
+    </w:p>
+    <w:p>
+      <w:pPr>
+        <w:tabs>
+          <w:tab w:val="left" w:pos="1322"/>
+        </w:tabs>
+        <w:rPr>
+          <w:sz w:val="32"/>
+          <w:szCs w:val="32"/>
+        </w:rPr>
+      </w:pPr>
+      <w:r>
+        <w:rPr>
+          <w:sz w:val="32"/>
+          <w:szCs w:val="32"/>
+        </w:rPr>
+        <w:t>Karthick. S</w:t>
+      </w:r>
+    </w:p>
+    <w:p>
+      <w:pPr>
+        <w:tabs>
+          <w:tab w:val="left" w:pos="1322"/>
+        </w:tabs>
+        <w:rPr>
+          <w:sz w:val="32"/>
+          <w:szCs w:val="32"/>
+        </w:rPr>
+      </w:pPr>
+      <w:r>
+        <w:rPr>
+          <w:sz w:val="32"/>
+          <w:szCs w:val="32"/>
+        </w:rPr>
+        <w:lastRenderedPageBreak/>
+        <w:t>B37</w:t>
+      </w:r>
+    </w:p>
+    <w:p>
+      <w:pPr>
+        <w:jc w:val="center"/>
+        <w:rPr>
+          <w:rFonts w:asciiTheme="majorHAnsi" w:eastAsia="Times New Roman" w:hAnsiTheme="majorHAnsi" w:cstheme="majorHAnsi"/>
+          <w:b/>
+          <w:bCs/>
+          <w:color w:val="833C0B" w:themeColor="accent2" w:themeShade="80"/>
+          <w:sz w:val="28"/>
+          <w:szCs w:val="28"/>
+          <w:lang w:eastAsia="en-IN"/>
+        </w:rPr>
+      </w:pPr>
+    </w:p>
     <w:sectPr>
-      <w:headerReference w:type="default" r:id="rId7"/>
+      <w:headerReference w:type="default" r:id="rId9"/>
       <w:pgSz w:w="11906" w:h="16838"/>
       <w:pgMar w:top="1440" w:right="1440" w:bottom="1440" w:left="1440" w:header="708" w:footer="708" w:gutter="0"/>
       <w:pgBorders w:offsetFrom="page">
@@ -331,6 +1469,219 @@
     </w:pPr>
   </w:p>
 </w:hdr>
+</file>
+
+<file path=word/numbering.xml><?xml version="1.0" encoding="utf-8"?>
+<w:numbering xmlns:wpc="http://schemas.microsoft.com/office/word/2010/wordprocessingCanvas" xmlns:cx="http://schemas.microsoft.com/office/drawing/2014/chartex" xmlns:cx1="http://schemas.microsoft.com/office/drawing/2015/9/8/chartex" xmlns:cx2="http://schemas.microsoft.com/office/drawing/2015/10/21/chartex" xmlns:cx3="http://schemas.microsoft.com/office/drawing/2016/5/9/chartex" xmlns:cx4="http://schemas.microsoft.com/office/drawing/2016/5/10/chartex" xmlns:cx5="http://schemas.microsoft.com/office/drawing/2016/5/11/chartex" xmlns:cx6="http://schemas.microsoft.com/office/drawing/2016/5/12/chartex" xmlns:cx7="http://schemas.microsoft.com/office/drawing/2016/5/13/chartex" xmlns:cx8="http://schemas.microsoft.com/office/drawing/2016/5/14/chartex" xmlns:mc="http://schemas.openxmlformats.org/markup-compatibility/2006" xmlns:aink="http://schemas.microsoft.com/office/drawing/2016/ink" xmlns:am3d="http://schemas.microsoft.com/office/drawing/2017/model3d" xmlns:o="urn:schemas-microsoft-com:office:office" xmlns:r="http://schemas.openxmlformats.org/officeDocument/2006/relationships" xmlns:m="http://schemas.openxmlformats.org/officeDocument/2006/math" xmlns:v="urn:schemas-microsoft-com:vml" xmlns:wp14="http://schemas.microsoft.com/office/word/2010/wordprocessingDrawing" xmlns:wp="http://schemas.openxmlformats.org/drawingml/2006/wordprocessingDrawing" xmlns:w10="urn:schemas-microsoft-com:office:word" xmlns:w="http://schemas.openxmlformats.org/wordprocessingml/2006/main" xmlns:w14="http://schemas.microsoft.com/office/word/2010/wordml" xmlns:w15="http://schemas.microsoft.com/office/word/2012/wordml" xmlns:w16cid="http://schemas.microsoft.com/office/word/2016/wordml/cid" xmlns:w16se="http://schemas.microsoft.com/office/word/2015/wordml/symex" xmlns:wpg="http://schemas.microsoft.com/office/word/2010/wordprocessingGroup" xmlns:wpi="http://schemas.microsoft.com/office/word/2010/wordprocessingInk" xmlns:wne="http://schemas.microsoft.com/office/word/2006/wordml" xmlns:wps="http://schemas.microsoft.com/office/word/2010/wordprocessingShape" mc:Ignorable="w14 w15 w16se w16cid wp14">
+  <w:abstractNum w:abstractNumId="0" w15:restartNumberingAfterBreak="0">
+    <w:nsid w:val="06C8537D"/>
+    <w:multiLevelType w:val="multilevel"/>
+    <w:tmpl w:val="65A61BA8"/>
+    <w:lvl w:ilvl="0">
+      <w:start w:val="1"/>
+      <w:numFmt w:val="decimal"/>
+      <w:lvlText w:val="%1"/>
+      <w:lvlJc w:val="left"/>
+      <w:pPr>
+        <w:ind w:left="435" w:hanging="435"/>
+      </w:pPr>
+      <w:rPr>
+        <w:rFonts w:hint="default"/>
+      </w:rPr>
+    </w:lvl>
+    <w:lvl w:ilvl="1">
+      <w:start w:val="1"/>
+      <w:numFmt w:val="decimal"/>
+      <w:lvlText w:val="%2."/>
+      <w:lvlJc w:val="left"/>
+      <w:pPr>
+        <w:ind w:left="435" w:hanging="435"/>
+      </w:pPr>
+      <w:rPr>
+        <w:rFonts w:asciiTheme="majorHAnsi" w:eastAsia="Times New Roman" w:hAnsiTheme="majorHAnsi" w:cstheme="majorHAnsi"/>
+      </w:rPr>
+    </w:lvl>
+    <w:lvl w:ilvl="2">
+      <w:start w:val="1"/>
+      <w:numFmt w:val="decimal"/>
+      <w:lvlText w:val="%1.%2.%3"/>
+      <w:lvlJc w:val="left"/>
+      <w:pPr>
+        <w:ind w:left="720" w:hanging="720"/>
+      </w:pPr>
+      <w:rPr>
+        <w:rFonts w:hint="default"/>
+      </w:rPr>
+    </w:lvl>
+    <w:lvl w:ilvl="3">
+      <w:start w:val="1"/>
+      <w:numFmt w:val="decimal"/>
+      <w:lvlText w:val="%1.%2.%3.%4"/>
+      <w:lvlJc w:val="left"/>
+      <w:pPr>
+        <w:ind w:left="720" w:hanging="720"/>
+      </w:pPr>
+      <w:rPr>
+        <w:rFonts w:hint="default"/>
+      </w:rPr>
+    </w:lvl>
+    <w:lvl w:ilvl="4">
+      <w:start w:val="1"/>
+      <w:numFmt w:val="decimal"/>
+      <w:lvlText w:val="%1.%2.%3.%4.%5"/>
+      <w:lvlJc w:val="left"/>
+      <w:pPr>
+        <w:ind w:left="1080" w:hanging="1080"/>
+      </w:pPr>
+      <w:rPr>
+        <w:rFonts w:hint="default"/>
+      </w:rPr>
+    </w:lvl>
+    <w:lvl w:ilvl="5">
+      <w:start w:val="1"/>
+      <w:numFmt w:val="decimal"/>
+      <w:lvlText w:val="%1.%2.%3.%4.%5.%6"/>
+      <w:lvlJc w:val="left"/>
+      <w:pPr>
+        <w:ind w:left="1080" w:hanging="1080"/>
+      </w:pPr>
+      <w:rPr>
+        <w:rFonts w:hint="default"/>
+      </w:rPr>
+    </w:lvl>
+    <w:lvl w:ilvl="6">
+      <w:start w:val="1"/>
+      <w:numFmt w:val="decimal"/>
+      <w:lvlText w:val="%1.%2.%3.%4.%5.%6.%7"/>
+      <w:lvlJc w:val="left"/>
+      <w:pPr>
+        <w:ind w:left="1440" w:hanging="1440"/>
+      </w:pPr>
+      <w:rPr>
+        <w:rFonts w:hint="default"/>
+      </w:rPr>
+    </w:lvl>
+    <w:lvl w:ilvl="7">
+      <w:start w:val="1"/>
+      <w:numFmt w:val="decimal"/>
+      <w:lvlText w:val="%1.%2.%3.%4.%5.%6.%7.%8"/>
+      <w:lvlJc w:val="left"/>
+      <w:pPr>
+        <w:ind w:left="1440" w:hanging="1440"/>
+      </w:pPr>
+      <w:rPr>
+        <w:rFonts w:hint="default"/>
+      </w:rPr>
+    </w:lvl>
+    <w:lvl w:ilvl="8">
+      <w:start w:val="1"/>
+      <w:numFmt w:val="decimal"/>
+      <w:lvlText w:val="%1.%2.%3.%4.%5.%6.%7.%8.%9"/>
+      <w:lvlJc w:val="left"/>
+      <w:pPr>
+        <w:ind w:left="1800" w:hanging="1800"/>
+      </w:pPr>
+      <w:rPr>
+        <w:rFonts w:hint="default"/>
+      </w:rPr>
+    </w:lvl>
+  </w:abstractNum>
+  <w:abstractNum w:abstractNumId="1" w15:restartNumberingAfterBreak="0">
+    <w:nsid w:val="41FA6852"/>
+    <w:multiLevelType w:val="hybridMultilevel"/>
+    <w:tmpl w:val="6928910A"/>
+    <w:lvl w:ilvl="0" w:tplc="4009000F">
+      <w:start w:val="1"/>
+      <w:numFmt w:val="decimal"/>
+      <w:lvlText w:val="%1."/>
+      <w:lvlJc w:val="left"/>
+      <w:pPr>
+        <w:ind w:left="720" w:hanging="360"/>
+      </w:pPr>
+      <w:rPr>
+        <w:rFonts w:hint="default"/>
+      </w:rPr>
+    </w:lvl>
+    <w:lvl w:ilvl="1" w:tplc="40090019" w:tentative="1">
+      <w:start w:val="1"/>
+      <w:numFmt w:val="lowerLetter"/>
+      <w:lvlText w:val="%2."/>
+      <w:lvlJc w:val="left"/>
+      <w:pPr>
+        <w:ind w:left="1440" w:hanging="360"/>
+      </w:pPr>
+    </w:lvl>
+    <w:lvl w:ilvl="2" w:tplc="4009001B" w:tentative="1">
+      <w:start w:val="1"/>
+      <w:numFmt w:val="lowerRoman"/>
+      <w:lvlText w:val="%3."/>
+      <w:lvlJc w:val="right"/>
+      <w:pPr>
+        <w:ind w:left="2160" w:hanging="180"/>
+      </w:pPr>
+    </w:lvl>
+    <w:lvl w:ilvl="3" w:tplc="4009000F" w:tentative="1">
+      <w:start w:val="1"/>
+      <w:numFmt w:val="decimal"/>
+      <w:lvlText w:val="%4."/>
+      <w:lvlJc w:val="left"/>
+      <w:pPr>
+        <w:ind w:left="2880" w:hanging="360"/>
+      </w:pPr>
+    </w:lvl>
+    <w:lvl w:ilvl="4" w:tplc="40090019" w:tentative="1">
+      <w:start w:val="1"/>
+      <w:numFmt w:val="lowerLetter"/>
+      <w:lvlText w:val="%5."/>
+      <w:lvlJc w:val="left"/>
+      <w:pPr>
+        <w:ind w:left="3600" w:hanging="360"/>
+      </w:pPr>
+    </w:lvl>
+    <w:lvl w:ilvl="5" w:tplc="4009001B" w:tentative="1">
+      <w:start w:val="1"/>
+      <w:numFmt w:val="lowerRoman"/>
+      <w:lvlText w:val="%6."/>
+      <w:lvlJc w:val="right"/>
+      <w:pPr>
+        <w:ind w:left="4320" w:hanging="180"/>
+      </w:pPr>
+    </w:lvl>
+    <w:lvl w:ilvl="6" w:tplc="4009000F" w:tentative="1">
+      <w:start w:val="1"/>
+      <w:numFmt w:val="decimal"/>
+      <w:lvlText w:val="%7."/>
+      <w:lvlJc w:val="left"/>
+      <w:pPr>
+        <w:ind w:left="5040" w:hanging="360"/>
+      </w:pPr>
+    </w:lvl>
+    <w:lvl w:ilvl="7" w:tplc="40090019" w:tentative="1">
+      <w:start w:val="1"/>
+      <w:numFmt w:val="lowerLetter"/>
+      <w:lvlText w:val="%8."/>
+      <w:lvlJc w:val="left"/>
+      <w:pPr>
+        <w:ind w:left="5760" w:hanging="360"/>
+      </w:pPr>
+    </w:lvl>
+    <w:lvl w:ilvl="8" w:tplc="4009001B" w:tentative="1">
+      <w:start w:val="1"/>
+      <w:numFmt w:val="lowerRoman"/>
+      <w:lvlText w:val="%9."/>
+      <w:lvlJc w:val="right"/>
+      <w:pPr>
+        <w:ind w:left="6480" w:hanging="180"/>
+      </w:pPr>
+    </w:lvl>
+  </w:abstractNum>
+  <w:num w:numId="1">
+    <w:abstractNumId w:val="1"/>
+  </w:num>
+  <w:num w:numId="2">
+    <w:abstractNumId w:val="0"/>
+  </w:num>
+</w:numbering>
 </file>
 
 <file path=word/styles.xml><?xml version="1.0" encoding="utf-8"?>
@@ -907,6 +2258,17 @@
       <w:szCs w:val="34"/>
     </w:rPr>
   </w:style>
+  <w:style w:type="paragraph" w:styleId="ListParagraph">
+    <w:name w:val="List Paragraph"/>
+    <w:basedOn w:val="Normal"/>
+    <w:uiPriority w:val="34"/>
+    <w:qFormat/>
+    <w:rsid w:val="000A5531"/>
+    <w:pPr>
+      <w:ind w:left="720"/>
+      <w:contextualSpacing/>
+    </w:pPr>
+  </w:style>
 </w:styles>
 </file>
 
@@ -1210,7 +2572,7 @@
 </file>
 
 <file path=customXml/itemProps1.xml><?xml version="1.0" encoding="utf-8"?>
-<ds:datastoreItem xmlns:ds="http://schemas.openxmlformats.org/officeDocument/2006/customXml" ds:itemID="{B19681AB-E1B6-4E45-BD22-76EBB250D47D}">
+<ds:datastoreItem xmlns:ds="http://schemas.openxmlformats.org/officeDocument/2006/customXml" ds:itemID="{A39EA70E-9385-4096-8D2E-29B6A2D3E954}">
   <ds:schemaRefs>
     <ds:schemaRef ds:uri="http://schemas.openxmlformats.org/officeDocument/2006/bibliography"/>
   </ds:schemaRefs>

</xml_diff>